<commit_message>
real r9, moved to saoslab.com
</commit_message>
<xml_diff>
--- a/SAOS Main App/documentation/Code Snippets.docx
+++ b/SAOS Main App/documentation/Code Snippets.docx
@@ -676,14 +676,1609 @@
     <w:p/>
     <w:p>
       <w:proofErr w:type="spellStart"/>
+      <w:r>
+        <w:t>S</w:t>
+      </w:r>
+      <w:r>
+        <w:t>dfg</w:t>
+      </w:r>
+      <w:proofErr w:type="spellEnd"/>
+    </w:p>
+    <w:p>
+      <w:r>
+        <w:t>Current rewrite rules to redirect saos.co.in to saoslab.com</w:t>
+      </w:r>
+    </w:p>
+    <w:p>
+      <w:pPr>
+        <w:spacing w:after="60"/>
+        <w:rPr>
+          <w:rFonts w:ascii="Consolas" w:hAnsi="Consolas" w:cs="Consolas"/>
+          <w:sz w:val="18"/>
+        </w:rPr>
+      </w:pPr>
+      <w:r>
+        <w:rPr>
+          <w:rFonts w:ascii="Consolas" w:hAnsi="Consolas" w:cs="Consolas"/>
+          <w:sz w:val="18"/>
+        </w:rPr>
+        <w:tab/>
+      </w:r>
+      <w:r>
+        <w:rPr>
+          <w:rFonts w:ascii="Consolas" w:hAnsi="Consolas" w:cs="Consolas"/>
+          <w:sz w:val="18"/>
+        </w:rPr>
+        <w:tab/>
+        <w:t>&lt;</w:t>
+      </w:r>
       <w:proofErr w:type="gramStart"/>
       <w:r>
-        <w:t>sdfg</w:t>
+        <w:rPr>
+          <w:rFonts w:ascii="Consolas" w:hAnsi="Consolas" w:cs="Consolas"/>
+          <w:sz w:val="18"/>
+        </w:rPr>
+        <w:t>rewrite</w:t>
+      </w:r>
+      <w:proofErr w:type="gramEnd"/>
+      <w:r>
+        <w:rPr>
+          <w:rFonts w:ascii="Consolas" w:hAnsi="Consolas" w:cs="Consolas"/>
+          <w:sz w:val="18"/>
+        </w:rPr>
+        <w:t>&gt;</w:t>
+      </w:r>
+    </w:p>
+    <w:p>
+      <w:pPr>
+        <w:spacing w:after="60"/>
+        <w:rPr>
+          <w:rFonts w:ascii="Consolas" w:hAnsi="Consolas" w:cs="Consolas"/>
+          <w:sz w:val="18"/>
+        </w:rPr>
+      </w:pPr>
+      <w:r>
+        <w:rPr>
+          <w:rFonts w:ascii="Consolas" w:hAnsi="Consolas" w:cs="Consolas"/>
+          <w:sz w:val="18"/>
+        </w:rPr>
+        <w:tab/>
+      </w:r>
+      <w:r>
+        <w:rPr>
+          <w:rFonts w:ascii="Consolas" w:hAnsi="Consolas" w:cs="Consolas"/>
+          <w:sz w:val="18"/>
+        </w:rPr>
+        <w:tab/>
+        <w:t xml:space="preserve">  &lt;</w:t>
+      </w:r>
+      <w:proofErr w:type="gramStart"/>
+      <w:r>
+        <w:rPr>
+          <w:rFonts w:ascii="Consolas" w:hAnsi="Consolas" w:cs="Consolas"/>
+          <w:sz w:val="18"/>
+        </w:rPr>
+        <w:t>rules</w:t>
+      </w:r>
+      <w:proofErr w:type="gramEnd"/>
+      <w:r>
+        <w:rPr>
+          <w:rFonts w:ascii="Consolas" w:hAnsi="Consolas" w:cs="Consolas"/>
+          <w:sz w:val="18"/>
+        </w:rPr>
+        <w:t>&gt;</w:t>
+      </w:r>
+    </w:p>
+    <w:p>
+      <w:pPr>
+        <w:spacing w:after="60"/>
+        <w:rPr>
+          <w:rFonts w:ascii="Consolas" w:hAnsi="Consolas" w:cs="Consolas"/>
+          <w:sz w:val="18"/>
+        </w:rPr>
+      </w:pPr>
+      <w:r>
+        <w:rPr>
+          <w:rFonts w:ascii="Consolas" w:hAnsi="Consolas" w:cs="Consolas"/>
+          <w:sz w:val="18"/>
+        </w:rPr>
+        <w:tab/>
+      </w:r>
+      <w:r>
+        <w:rPr>
+          <w:rFonts w:ascii="Consolas" w:hAnsi="Consolas" w:cs="Consolas"/>
+          <w:sz w:val="18"/>
+        </w:rPr>
+        <w:tab/>
+      </w:r>
+      <w:r>
+        <w:rPr>
+          <w:rFonts w:ascii="Consolas" w:hAnsi="Consolas" w:cs="Consolas"/>
+          <w:sz w:val="18"/>
+        </w:rPr>
+        <w:tab/>
+        <w:t xml:space="preserve">&lt;rule name="Redirect tech blog" </w:t>
+      </w:r>
+      <w:proofErr w:type="spellStart"/>
+      <w:r>
+        <w:rPr>
+          <w:rFonts w:ascii="Consolas" w:hAnsi="Consolas" w:cs="Consolas"/>
+          <w:sz w:val="18"/>
+        </w:rPr>
+        <w:t>stopProcessing</w:t>
+      </w:r>
+      <w:proofErr w:type="spellEnd"/>
+      <w:r>
+        <w:rPr>
+          <w:rFonts w:ascii="Consolas" w:hAnsi="Consolas" w:cs="Consolas"/>
+          <w:sz w:val="18"/>
+        </w:rPr>
+        <w:t>="true"&gt;</w:t>
+      </w:r>
+    </w:p>
+    <w:p>
+      <w:pPr>
+        <w:spacing w:after="60"/>
+        <w:rPr>
+          <w:rFonts w:ascii="Consolas" w:hAnsi="Consolas" w:cs="Consolas"/>
+          <w:sz w:val="18"/>
+        </w:rPr>
+      </w:pPr>
+      <w:r>
+        <w:rPr>
+          <w:rFonts w:ascii="Consolas" w:hAnsi="Consolas" w:cs="Consolas"/>
+          <w:sz w:val="18"/>
+        </w:rPr>
+        <w:tab/>
+      </w:r>
+      <w:r>
+        <w:rPr>
+          <w:rFonts w:ascii="Consolas" w:hAnsi="Consolas" w:cs="Consolas"/>
+          <w:sz w:val="18"/>
+        </w:rPr>
+        <w:tab/>
+      </w:r>
+      <w:r>
+        <w:rPr>
+          <w:rFonts w:ascii="Consolas" w:hAnsi="Consolas" w:cs="Consolas"/>
+          <w:sz w:val="18"/>
+        </w:rPr>
+        <w:tab/>
+      </w:r>
+      <w:r>
+        <w:rPr>
+          <w:rFonts w:ascii="Consolas" w:hAnsi="Consolas" w:cs="Consolas"/>
+          <w:sz w:val="18"/>
+        </w:rPr>
+        <w:tab/>
+        <w:t xml:space="preserve">&lt;match </w:t>
+      </w:r>
+      <w:proofErr w:type="spellStart"/>
+      <w:proofErr w:type="gramStart"/>
+      <w:r>
+        <w:rPr>
+          <w:rFonts w:ascii="Consolas" w:hAnsi="Consolas" w:cs="Consolas"/>
+          <w:sz w:val="18"/>
+        </w:rPr>
+        <w:t>url</w:t>
+      </w:r>
+      <w:proofErr w:type="spellEnd"/>
+      <w:proofErr w:type="gramEnd"/>
+      <w:r>
+        <w:rPr>
+          <w:rFonts w:ascii="Consolas" w:hAnsi="Consolas" w:cs="Consolas"/>
+          <w:sz w:val="18"/>
+        </w:rPr>
+        <w:t>=".*" /&gt;</w:t>
+      </w:r>
+    </w:p>
+    <w:p>
+      <w:pPr>
+        <w:spacing w:after="60"/>
+        <w:rPr>
+          <w:rFonts w:ascii="Consolas" w:hAnsi="Consolas" w:cs="Consolas"/>
+          <w:sz w:val="18"/>
+        </w:rPr>
+      </w:pPr>
+      <w:r>
+        <w:rPr>
+          <w:rFonts w:ascii="Consolas" w:hAnsi="Consolas" w:cs="Consolas"/>
+          <w:sz w:val="18"/>
+        </w:rPr>
+        <w:tab/>
+      </w:r>
+      <w:r>
+        <w:rPr>
+          <w:rFonts w:ascii="Consolas" w:hAnsi="Consolas" w:cs="Consolas"/>
+          <w:sz w:val="18"/>
+        </w:rPr>
+        <w:tab/>
+      </w:r>
+      <w:r>
+        <w:rPr>
+          <w:rFonts w:ascii="Consolas" w:hAnsi="Consolas" w:cs="Consolas"/>
+          <w:sz w:val="18"/>
+        </w:rPr>
+        <w:tab/>
+      </w:r>
+      <w:r>
+        <w:rPr>
+          <w:rFonts w:ascii="Consolas" w:hAnsi="Consolas" w:cs="Consolas"/>
+          <w:sz w:val="18"/>
+        </w:rPr>
+        <w:tab/>
+        <w:t>&lt;</w:t>
+      </w:r>
+      <w:proofErr w:type="gramStart"/>
+      <w:r>
+        <w:rPr>
+          <w:rFonts w:ascii="Consolas" w:hAnsi="Consolas" w:cs="Consolas"/>
+          <w:sz w:val="18"/>
+        </w:rPr>
+        <w:t>conditions</w:t>
+      </w:r>
+      <w:proofErr w:type="gramEnd"/>
+      <w:r>
+        <w:rPr>
+          <w:rFonts w:ascii="Consolas" w:hAnsi="Consolas" w:cs="Consolas"/>
+          <w:sz w:val="18"/>
+        </w:rPr>
+        <w:t>&gt;</w:t>
+      </w:r>
+    </w:p>
+    <w:p>
+      <w:pPr>
+        <w:spacing w:after="60"/>
+        <w:rPr>
+          <w:rFonts w:ascii="Consolas" w:hAnsi="Consolas" w:cs="Consolas"/>
+          <w:sz w:val="18"/>
+        </w:rPr>
+      </w:pPr>
+      <w:r>
+        <w:rPr>
+          <w:rFonts w:ascii="Consolas" w:hAnsi="Consolas" w:cs="Consolas"/>
+          <w:sz w:val="18"/>
+        </w:rPr>
+        <w:tab/>
+      </w:r>
+      <w:r>
+        <w:rPr>
+          <w:rFonts w:ascii="Consolas" w:hAnsi="Consolas" w:cs="Consolas"/>
+          <w:sz w:val="18"/>
+        </w:rPr>
+        <w:tab/>
+      </w:r>
+      <w:r>
+        <w:rPr>
+          <w:rFonts w:ascii="Consolas" w:hAnsi="Consolas" w:cs="Consolas"/>
+          <w:sz w:val="18"/>
+        </w:rPr>
+        <w:tab/>
+      </w:r>
+      <w:r>
+        <w:rPr>
+          <w:rFonts w:ascii="Consolas" w:hAnsi="Consolas" w:cs="Consolas"/>
+          <w:sz w:val="18"/>
+        </w:rPr>
+        <w:tab/>
+      </w:r>
+      <w:r>
+        <w:rPr>
+          <w:rFonts w:ascii="Consolas" w:hAnsi="Consolas" w:cs="Consolas"/>
+          <w:sz w:val="18"/>
+        </w:rPr>
+        <w:tab/>
+        <w:t>&lt;add input="{HTTP_HOST}" pattern="^tech\.</w:t>
+      </w:r>
+      <w:proofErr w:type="spellStart"/>
+      <w:r>
+        <w:rPr>
+          <w:rFonts w:ascii="Consolas" w:hAnsi="Consolas" w:cs="Consolas"/>
+          <w:sz w:val="18"/>
+        </w:rPr>
+        <w:t>saos</w:t>
+      </w:r>
+      <w:proofErr w:type="spellEnd"/>
+      <w:r>
+        <w:rPr>
+          <w:rFonts w:ascii="Consolas" w:hAnsi="Consolas" w:cs="Consolas"/>
+          <w:sz w:val="18"/>
+        </w:rPr>
+        <w:t>\.co\.in$" /&gt;</w:t>
+      </w:r>
+    </w:p>
+    <w:p>
+      <w:pPr>
+        <w:spacing w:after="60"/>
+        <w:rPr>
+          <w:rFonts w:ascii="Consolas" w:hAnsi="Consolas" w:cs="Consolas"/>
+          <w:sz w:val="18"/>
+        </w:rPr>
+      </w:pPr>
+      <w:r>
+        <w:rPr>
+          <w:rFonts w:ascii="Consolas" w:hAnsi="Consolas" w:cs="Consolas"/>
+          <w:sz w:val="18"/>
+        </w:rPr>
+        <w:tab/>
+      </w:r>
+      <w:r>
+        <w:rPr>
+          <w:rFonts w:ascii="Consolas" w:hAnsi="Consolas" w:cs="Consolas"/>
+          <w:sz w:val="18"/>
+        </w:rPr>
+        <w:tab/>
+      </w:r>
+      <w:r>
+        <w:rPr>
+          <w:rFonts w:ascii="Consolas" w:hAnsi="Consolas" w:cs="Consolas"/>
+          <w:sz w:val="18"/>
+        </w:rPr>
+        <w:tab/>
+      </w:r>
+      <w:r>
+        <w:rPr>
+          <w:rFonts w:ascii="Consolas" w:hAnsi="Consolas" w:cs="Consolas"/>
+          <w:sz w:val="18"/>
+        </w:rPr>
+        <w:tab/>
+        <w:t>&lt;/conditions&gt;</w:t>
+      </w:r>
+    </w:p>
+    <w:p>
+      <w:pPr>
+        <w:spacing w:after="60"/>
+        <w:rPr>
+          <w:rFonts w:ascii="Consolas" w:hAnsi="Consolas" w:cs="Consolas"/>
+          <w:sz w:val="18"/>
+        </w:rPr>
+      </w:pPr>
+      <w:r>
+        <w:rPr>
+          <w:rFonts w:ascii="Consolas" w:hAnsi="Consolas" w:cs="Consolas"/>
+          <w:sz w:val="18"/>
+        </w:rPr>
+        <w:lastRenderedPageBreak/>
+        <w:tab/>
+      </w:r>
+      <w:r>
+        <w:rPr>
+          <w:rFonts w:ascii="Consolas" w:hAnsi="Consolas" w:cs="Consolas"/>
+          <w:sz w:val="18"/>
+        </w:rPr>
+        <w:tab/>
+      </w:r>
+      <w:r>
+        <w:rPr>
+          <w:rFonts w:ascii="Consolas" w:hAnsi="Consolas" w:cs="Consolas"/>
+          <w:sz w:val="18"/>
+        </w:rPr>
+        <w:tab/>
+      </w:r>
+      <w:r>
+        <w:rPr>
+          <w:rFonts w:ascii="Consolas" w:hAnsi="Consolas" w:cs="Consolas"/>
+          <w:sz w:val="18"/>
+        </w:rPr>
+        <w:tab/>
+        <w:t xml:space="preserve">&lt;action type="Redirect" </w:t>
+      </w:r>
+      <w:proofErr w:type="spellStart"/>
+      <w:r>
+        <w:rPr>
+          <w:rFonts w:ascii="Consolas" w:hAnsi="Consolas" w:cs="Consolas"/>
+          <w:sz w:val="18"/>
+        </w:rPr>
+        <w:t>url</w:t>
+      </w:r>
+      <w:proofErr w:type="spellEnd"/>
+      <w:r>
+        <w:rPr>
+          <w:rFonts w:ascii="Consolas" w:hAnsi="Consolas" w:cs="Consolas"/>
+          <w:sz w:val="18"/>
+        </w:rPr>
+        <w:t>="http://tech.saoslab.com/{R</w:t>
+      </w:r>
+      <w:proofErr w:type="gramStart"/>
+      <w:r>
+        <w:rPr>
+          <w:rFonts w:ascii="Consolas" w:hAnsi="Consolas" w:cs="Consolas"/>
+          <w:sz w:val="18"/>
+        </w:rPr>
+        <w:t>:0</w:t>
+      </w:r>
+      <w:proofErr w:type="gramEnd"/>
+      <w:r>
+        <w:rPr>
+          <w:rFonts w:ascii="Consolas" w:hAnsi="Consolas" w:cs="Consolas"/>
+          <w:sz w:val="18"/>
+        </w:rPr>
+        <w:t>}" /&gt;</w:t>
+      </w:r>
+    </w:p>
+    <w:p>
+      <w:pPr>
+        <w:spacing w:after="60"/>
+        <w:rPr>
+          <w:rFonts w:ascii="Consolas" w:hAnsi="Consolas" w:cs="Consolas"/>
+          <w:sz w:val="18"/>
+        </w:rPr>
+      </w:pPr>
+      <w:r>
+        <w:rPr>
+          <w:rFonts w:ascii="Consolas" w:hAnsi="Consolas" w:cs="Consolas"/>
+          <w:sz w:val="18"/>
+        </w:rPr>
+        <w:tab/>
+      </w:r>
+      <w:r>
+        <w:rPr>
+          <w:rFonts w:ascii="Consolas" w:hAnsi="Consolas" w:cs="Consolas"/>
+          <w:sz w:val="18"/>
+        </w:rPr>
+        <w:tab/>
+      </w:r>
+      <w:r>
+        <w:rPr>
+          <w:rFonts w:ascii="Consolas" w:hAnsi="Consolas" w:cs="Consolas"/>
+          <w:sz w:val="18"/>
+        </w:rPr>
+        <w:tab/>
+        <w:t>&lt;/rule&gt;</w:t>
+      </w:r>
+    </w:p>
+    <w:p>
+      <w:pPr>
+        <w:spacing w:after="60"/>
+        <w:rPr>
+          <w:rFonts w:ascii="Consolas" w:hAnsi="Consolas" w:cs="Consolas"/>
+          <w:sz w:val="18"/>
+        </w:rPr>
+      </w:pPr>
+      <w:r>
+        <w:rPr>
+          <w:rFonts w:ascii="Consolas" w:hAnsi="Consolas" w:cs="Consolas"/>
+          <w:sz w:val="18"/>
+        </w:rPr>
+        <w:tab/>
+      </w:r>
+      <w:r>
+        <w:rPr>
+          <w:rFonts w:ascii="Consolas" w:hAnsi="Consolas" w:cs="Consolas"/>
+          <w:sz w:val="18"/>
+        </w:rPr>
+        <w:tab/>
+      </w:r>
+      <w:r>
+        <w:rPr>
+          <w:rFonts w:ascii="Consolas" w:hAnsi="Consolas" w:cs="Consolas"/>
+          <w:sz w:val="18"/>
+        </w:rPr>
+        <w:tab/>
+        <w:t xml:space="preserve">&lt;rule name="Redirect tech blog www" </w:t>
+      </w:r>
+      <w:proofErr w:type="spellStart"/>
+      <w:r>
+        <w:rPr>
+          <w:rFonts w:ascii="Consolas" w:hAnsi="Consolas" w:cs="Consolas"/>
+          <w:sz w:val="18"/>
+        </w:rPr>
+        <w:t>stopProcessing</w:t>
+      </w:r>
+      <w:proofErr w:type="spellEnd"/>
+      <w:r>
+        <w:rPr>
+          <w:rFonts w:ascii="Consolas" w:hAnsi="Consolas" w:cs="Consolas"/>
+          <w:sz w:val="18"/>
+        </w:rPr>
+        <w:t>="true"&gt;</w:t>
+      </w:r>
+    </w:p>
+    <w:p>
+      <w:pPr>
+        <w:spacing w:after="60"/>
+        <w:rPr>
+          <w:rFonts w:ascii="Consolas" w:hAnsi="Consolas" w:cs="Consolas"/>
+          <w:sz w:val="18"/>
+        </w:rPr>
+      </w:pPr>
+      <w:r>
+        <w:rPr>
+          <w:rFonts w:ascii="Consolas" w:hAnsi="Consolas" w:cs="Consolas"/>
+          <w:sz w:val="18"/>
+        </w:rPr>
+        <w:tab/>
+      </w:r>
+      <w:r>
+        <w:rPr>
+          <w:rFonts w:ascii="Consolas" w:hAnsi="Consolas" w:cs="Consolas"/>
+          <w:sz w:val="18"/>
+        </w:rPr>
+        <w:tab/>
+      </w:r>
+      <w:r>
+        <w:rPr>
+          <w:rFonts w:ascii="Consolas" w:hAnsi="Consolas" w:cs="Consolas"/>
+          <w:sz w:val="18"/>
+        </w:rPr>
+        <w:tab/>
+      </w:r>
+      <w:r>
+        <w:rPr>
+          <w:rFonts w:ascii="Consolas" w:hAnsi="Consolas" w:cs="Consolas"/>
+          <w:sz w:val="18"/>
+        </w:rPr>
+        <w:tab/>
+        <w:t xml:space="preserve">&lt;match </w:t>
+      </w:r>
+      <w:proofErr w:type="spellStart"/>
+      <w:proofErr w:type="gramStart"/>
+      <w:r>
+        <w:rPr>
+          <w:rFonts w:ascii="Consolas" w:hAnsi="Consolas" w:cs="Consolas"/>
+          <w:sz w:val="18"/>
+        </w:rPr>
+        <w:t>url</w:t>
+      </w:r>
+      <w:proofErr w:type="spellEnd"/>
+      <w:proofErr w:type="gramEnd"/>
+      <w:r>
+        <w:rPr>
+          <w:rFonts w:ascii="Consolas" w:hAnsi="Consolas" w:cs="Consolas"/>
+          <w:sz w:val="18"/>
+        </w:rPr>
+        <w:t>=".*" /&gt;</w:t>
+      </w:r>
+    </w:p>
+    <w:p>
+      <w:pPr>
+        <w:spacing w:after="60"/>
+        <w:rPr>
+          <w:rFonts w:ascii="Consolas" w:hAnsi="Consolas" w:cs="Consolas"/>
+          <w:sz w:val="18"/>
+        </w:rPr>
+      </w:pPr>
+      <w:r>
+        <w:rPr>
+          <w:rFonts w:ascii="Consolas" w:hAnsi="Consolas" w:cs="Consolas"/>
+          <w:sz w:val="18"/>
+        </w:rPr>
+        <w:tab/>
+      </w:r>
+      <w:r>
+        <w:rPr>
+          <w:rFonts w:ascii="Consolas" w:hAnsi="Consolas" w:cs="Consolas"/>
+          <w:sz w:val="18"/>
+        </w:rPr>
+        <w:tab/>
+      </w:r>
+      <w:r>
+        <w:rPr>
+          <w:rFonts w:ascii="Consolas" w:hAnsi="Consolas" w:cs="Consolas"/>
+          <w:sz w:val="18"/>
+        </w:rPr>
+        <w:tab/>
+      </w:r>
+      <w:r>
+        <w:rPr>
+          <w:rFonts w:ascii="Consolas" w:hAnsi="Consolas" w:cs="Consolas"/>
+          <w:sz w:val="18"/>
+        </w:rPr>
+        <w:tab/>
+        <w:t>&lt;</w:t>
+      </w:r>
+      <w:proofErr w:type="gramStart"/>
+      <w:r>
+        <w:rPr>
+          <w:rFonts w:ascii="Consolas" w:hAnsi="Consolas" w:cs="Consolas"/>
+          <w:sz w:val="18"/>
+        </w:rPr>
+        <w:t>conditions</w:t>
+      </w:r>
+      <w:proofErr w:type="gramEnd"/>
+      <w:r>
+        <w:rPr>
+          <w:rFonts w:ascii="Consolas" w:hAnsi="Consolas" w:cs="Consolas"/>
+          <w:sz w:val="18"/>
+        </w:rPr>
+        <w:t>&gt;</w:t>
+      </w:r>
+    </w:p>
+    <w:p>
+      <w:pPr>
+        <w:spacing w:after="60"/>
+        <w:rPr>
+          <w:rFonts w:ascii="Consolas" w:hAnsi="Consolas" w:cs="Consolas"/>
+          <w:sz w:val="18"/>
+        </w:rPr>
+      </w:pPr>
+      <w:r>
+        <w:rPr>
+          <w:rFonts w:ascii="Consolas" w:hAnsi="Consolas" w:cs="Consolas"/>
+          <w:sz w:val="18"/>
+        </w:rPr>
+        <w:tab/>
+      </w:r>
+      <w:r>
+        <w:rPr>
+          <w:rFonts w:ascii="Consolas" w:hAnsi="Consolas" w:cs="Consolas"/>
+          <w:sz w:val="18"/>
+        </w:rPr>
+        <w:tab/>
+      </w:r>
+      <w:r>
+        <w:rPr>
+          <w:rFonts w:ascii="Consolas" w:hAnsi="Consolas" w:cs="Consolas"/>
+          <w:sz w:val="18"/>
+        </w:rPr>
+        <w:tab/>
+      </w:r>
+      <w:r>
+        <w:rPr>
+          <w:rFonts w:ascii="Consolas" w:hAnsi="Consolas" w:cs="Consolas"/>
+          <w:sz w:val="18"/>
+        </w:rPr>
+        <w:tab/>
+      </w:r>
+      <w:r>
+        <w:rPr>
+          <w:rFonts w:ascii="Consolas" w:hAnsi="Consolas" w:cs="Consolas"/>
+          <w:sz w:val="18"/>
+        </w:rPr>
+        <w:tab/>
+        <w:t>&lt;add input="{HTTP_HOST}" pattern="^www\.tech\.</w:t>
+      </w:r>
+      <w:proofErr w:type="spellStart"/>
+      <w:r>
+        <w:rPr>
+          <w:rFonts w:ascii="Consolas" w:hAnsi="Consolas" w:cs="Consolas"/>
+          <w:sz w:val="18"/>
+        </w:rPr>
+        <w:t>saos</w:t>
+      </w:r>
+      <w:proofErr w:type="spellEnd"/>
+      <w:r>
+        <w:rPr>
+          <w:rFonts w:ascii="Consolas" w:hAnsi="Consolas" w:cs="Consolas"/>
+          <w:sz w:val="18"/>
+        </w:rPr>
+        <w:t>\.co\.in$" /&gt;</w:t>
+      </w:r>
+    </w:p>
+    <w:p>
+      <w:pPr>
+        <w:spacing w:after="60"/>
+        <w:rPr>
+          <w:rFonts w:ascii="Consolas" w:hAnsi="Consolas" w:cs="Consolas"/>
+          <w:sz w:val="18"/>
+        </w:rPr>
+      </w:pPr>
+      <w:r>
+        <w:rPr>
+          <w:rFonts w:ascii="Consolas" w:hAnsi="Consolas" w:cs="Consolas"/>
+          <w:sz w:val="18"/>
+        </w:rPr>
+        <w:tab/>
+      </w:r>
+      <w:r>
+        <w:rPr>
+          <w:rFonts w:ascii="Consolas" w:hAnsi="Consolas" w:cs="Consolas"/>
+          <w:sz w:val="18"/>
+        </w:rPr>
+        <w:tab/>
+      </w:r>
+      <w:r>
+        <w:rPr>
+          <w:rFonts w:ascii="Consolas" w:hAnsi="Consolas" w:cs="Consolas"/>
+          <w:sz w:val="18"/>
+        </w:rPr>
+        <w:tab/>
+      </w:r>
+      <w:r>
+        <w:rPr>
+          <w:rFonts w:ascii="Consolas" w:hAnsi="Consolas" w:cs="Consolas"/>
+          <w:sz w:val="18"/>
+        </w:rPr>
+        <w:tab/>
+        <w:t>&lt;/conditions&gt;</w:t>
+      </w:r>
+    </w:p>
+    <w:p>
+      <w:pPr>
+        <w:spacing w:after="60"/>
+        <w:rPr>
+          <w:rFonts w:ascii="Consolas" w:hAnsi="Consolas" w:cs="Consolas"/>
+          <w:sz w:val="18"/>
+        </w:rPr>
+      </w:pPr>
+      <w:r>
+        <w:rPr>
+          <w:rFonts w:ascii="Consolas" w:hAnsi="Consolas" w:cs="Consolas"/>
+          <w:sz w:val="18"/>
+        </w:rPr>
+        <w:tab/>
+      </w:r>
+      <w:r>
+        <w:rPr>
+          <w:rFonts w:ascii="Consolas" w:hAnsi="Consolas" w:cs="Consolas"/>
+          <w:sz w:val="18"/>
+        </w:rPr>
+        <w:tab/>
+      </w:r>
+      <w:r>
+        <w:rPr>
+          <w:rFonts w:ascii="Consolas" w:hAnsi="Consolas" w:cs="Consolas"/>
+          <w:sz w:val="18"/>
+        </w:rPr>
+        <w:tab/>
+      </w:r>
+      <w:r>
+        <w:rPr>
+          <w:rFonts w:ascii="Consolas" w:hAnsi="Consolas" w:cs="Consolas"/>
+          <w:sz w:val="18"/>
+        </w:rPr>
+        <w:tab/>
+        <w:t xml:space="preserve">&lt;action type="Redirect" </w:t>
+      </w:r>
+      <w:proofErr w:type="spellStart"/>
+      <w:r>
+        <w:rPr>
+          <w:rFonts w:ascii="Consolas" w:hAnsi="Consolas" w:cs="Consolas"/>
+          <w:sz w:val="18"/>
+        </w:rPr>
+        <w:t>url</w:t>
+      </w:r>
+      <w:proofErr w:type="spellEnd"/>
+      <w:r>
+        <w:rPr>
+          <w:rFonts w:ascii="Consolas" w:hAnsi="Consolas" w:cs="Consolas"/>
+          <w:sz w:val="18"/>
+        </w:rPr>
+        <w:t>="http://tech.saoslab.com/{R</w:t>
+      </w:r>
+      <w:proofErr w:type="gramStart"/>
+      <w:r>
+        <w:rPr>
+          <w:rFonts w:ascii="Consolas" w:hAnsi="Consolas" w:cs="Consolas"/>
+          <w:sz w:val="18"/>
+        </w:rPr>
+        <w:t>:0</w:t>
+      </w:r>
+      <w:proofErr w:type="gramEnd"/>
+      <w:r>
+        <w:rPr>
+          <w:rFonts w:ascii="Consolas" w:hAnsi="Consolas" w:cs="Consolas"/>
+          <w:sz w:val="18"/>
+        </w:rPr>
+        <w:t>}" /&gt;</w:t>
+      </w:r>
+    </w:p>
+    <w:p>
+      <w:pPr>
+        <w:spacing w:after="60"/>
+        <w:rPr>
+          <w:rFonts w:ascii="Consolas" w:hAnsi="Consolas" w:cs="Consolas"/>
+          <w:sz w:val="18"/>
+        </w:rPr>
+      </w:pPr>
+      <w:r>
+        <w:rPr>
+          <w:rFonts w:ascii="Consolas" w:hAnsi="Consolas" w:cs="Consolas"/>
+          <w:sz w:val="18"/>
+        </w:rPr>
+        <w:tab/>
+      </w:r>
+      <w:r>
+        <w:rPr>
+          <w:rFonts w:ascii="Consolas" w:hAnsi="Consolas" w:cs="Consolas"/>
+          <w:sz w:val="18"/>
+        </w:rPr>
+        <w:tab/>
+      </w:r>
+      <w:r>
+        <w:rPr>
+          <w:rFonts w:ascii="Consolas" w:hAnsi="Consolas" w:cs="Consolas"/>
+          <w:sz w:val="18"/>
+        </w:rPr>
+        <w:tab/>
+        <w:t>&lt;/rule&gt;</w:t>
+      </w:r>
+    </w:p>
+    <w:p>
+      <w:pPr>
+        <w:spacing w:after="60"/>
+        <w:rPr>
+          <w:rFonts w:ascii="Consolas" w:hAnsi="Consolas" w:cs="Consolas"/>
+          <w:sz w:val="18"/>
+        </w:rPr>
+      </w:pPr>
+      <w:r>
+        <w:rPr>
+          <w:rFonts w:ascii="Consolas" w:hAnsi="Consolas" w:cs="Consolas"/>
+          <w:sz w:val="18"/>
+        </w:rPr>
+        <w:tab/>
+      </w:r>
+      <w:r>
+        <w:rPr>
+          <w:rFonts w:ascii="Consolas" w:hAnsi="Consolas" w:cs="Consolas"/>
+          <w:sz w:val="18"/>
+        </w:rPr>
+        <w:tab/>
+      </w:r>
+      <w:r>
+        <w:rPr>
+          <w:rFonts w:ascii="Consolas" w:hAnsi="Consolas" w:cs="Consolas"/>
+          <w:sz w:val="18"/>
+        </w:rPr>
+        <w:tab/>
+        <w:t xml:space="preserve">&lt;rule name="Redirect old </w:t>
+      </w:r>
+      <w:proofErr w:type="spellStart"/>
+      <w:r>
+        <w:rPr>
+          <w:rFonts w:ascii="Consolas" w:hAnsi="Consolas" w:cs="Consolas"/>
+          <w:sz w:val="18"/>
+        </w:rPr>
+        <w:t>saos</w:t>
+      </w:r>
+      <w:proofErr w:type="spellEnd"/>
+      <w:r>
+        <w:rPr>
+          <w:rFonts w:ascii="Consolas" w:hAnsi="Consolas" w:cs="Consolas"/>
+          <w:sz w:val="18"/>
+        </w:rPr>
+        <w:t xml:space="preserve">" </w:t>
+      </w:r>
+      <w:proofErr w:type="spellStart"/>
+      <w:r>
+        <w:rPr>
+          <w:rFonts w:ascii="Consolas" w:hAnsi="Consolas" w:cs="Consolas"/>
+          <w:sz w:val="18"/>
+        </w:rPr>
+        <w:t>stopProcessing</w:t>
+      </w:r>
+      <w:proofErr w:type="spellEnd"/>
+      <w:r>
+        <w:rPr>
+          <w:rFonts w:ascii="Consolas" w:hAnsi="Consolas" w:cs="Consolas"/>
+          <w:sz w:val="18"/>
+        </w:rPr>
+        <w:t>="true"&gt;</w:t>
+      </w:r>
+    </w:p>
+    <w:p>
+      <w:pPr>
+        <w:spacing w:after="60"/>
+        <w:rPr>
+          <w:rFonts w:ascii="Consolas" w:hAnsi="Consolas" w:cs="Consolas"/>
+          <w:sz w:val="18"/>
+        </w:rPr>
+      </w:pPr>
+      <w:r>
+        <w:rPr>
+          <w:rFonts w:ascii="Consolas" w:hAnsi="Consolas" w:cs="Consolas"/>
+          <w:sz w:val="18"/>
+        </w:rPr>
+        <w:tab/>
+      </w:r>
+      <w:r>
+        <w:rPr>
+          <w:rFonts w:ascii="Consolas" w:hAnsi="Consolas" w:cs="Consolas"/>
+          <w:sz w:val="18"/>
+        </w:rPr>
+        <w:tab/>
+      </w:r>
+      <w:r>
+        <w:rPr>
+          <w:rFonts w:ascii="Consolas" w:hAnsi="Consolas" w:cs="Consolas"/>
+          <w:sz w:val="18"/>
+        </w:rPr>
+        <w:tab/>
+      </w:r>
+      <w:r>
+        <w:rPr>
+          <w:rFonts w:ascii="Consolas" w:hAnsi="Consolas" w:cs="Consolas"/>
+          <w:sz w:val="18"/>
+        </w:rPr>
+        <w:tab/>
+        <w:t xml:space="preserve">&lt;match </w:t>
+      </w:r>
+      <w:proofErr w:type="spellStart"/>
+      <w:proofErr w:type="gramStart"/>
+      <w:r>
+        <w:rPr>
+          <w:rFonts w:ascii="Consolas" w:hAnsi="Consolas" w:cs="Consolas"/>
+          <w:sz w:val="18"/>
+        </w:rPr>
+        <w:t>url</w:t>
+      </w:r>
+      <w:proofErr w:type="spellEnd"/>
+      <w:proofErr w:type="gramEnd"/>
+      <w:r>
+        <w:rPr>
+          <w:rFonts w:ascii="Consolas" w:hAnsi="Consolas" w:cs="Consolas"/>
+          <w:sz w:val="18"/>
+        </w:rPr>
+        <w:t>=".*" /&gt;</w:t>
+      </w:r>
+    </w:p>
+    <w:p>
+      <w:pPr>
+        <w:spacing w:after="60"/>
+        <w:rPr>
+          <w:rFonts w:ascii="Consolas" w:hAnsi="Consolas" w:cs="Consolas"/>
+          <w:sz w:val="18"/>
+        </w:rPr>
+      </w:pPr>
+      <w:r>
+        <w:rPr>
+          <w:rFonts w:ascii="Consolas" w:hAnsi="Consolas" w:cs="Consolas"/>
+          <w:sz w:val="18"/>
+        </w:rPr>
+        <w:tab/>
+      </w:r>
+      <w:r>
+        <w:rPr>
+          <w:rFonts w:ascii="Consolas" w:hAnsi="Consolas" w:cs="Consolas"/>
+          <w:sz w:val="18"/>
+        </w:rPr>
+        <w:tab/>
+      </w:r>
+      <w:r>
+        <w:rPr>
+          <w:rFonts w:ascii="Consolas" w:hAnsi="Consolas" w:cs="Consolas"/>
+          <w:sz w:val="18"/>
+        </w:rPr>
+        <w:tab/>
+      </w:r>
+      <w:r>
+        <w:rPr>
+          <w:rFonts w:ascii="Consolas" w:hAnsi="Consolas" w:cs="Consolas"/>
+          <w:sz w:val="18"/>
+        </w:rPr>
+        <w:tab/>
+        <w:t>&lt;</w:t>
+      </w:r>
+      <w:proofErr w:type="gramStart"/>
+      <w:r>
+        <w:rPr>
+          <w:rFonts w:ascii="Consolas" w:hAnsi="Consolas" w:cs="Consolas"/>
+          <w:sz w:val="18"/>
+        </w:rPr>
+        <w:t>conditions</w:t>
+      </w:r>
+      <w:proofErr w:type="gramEnd"/>
+      <w:r>
+        <w:rPr>
+          <w:rFonts w:ascii="Consolas" w:hAnsi="Consolas" w:cs="Consolas"/>
+          <w:sz w:val="18"/>
+        </w:rPr>
+        <w:t>&gt;</w:t>
+      </w:r>
+    </w:p>
+    <w:p>
+      <w:pPr>
+        <w:spacing w:after="60"/>
+        <w:rPr>
+          <w:rFonts w:ascii="Consolas" w:hAnsi="Consolas" w:cs="Consolas"/>
+          <w:sz w:val="18"/>
+        </w:rPr>
+      </w:pPr>
+      <w:r>
+        <w:rPr>
+          <w:rFonts w:ascii="Consolas" w:hAnsi="Consolas" w:cs="Consolas"/>
+          <w:sz w:val="18"/>
+        </w:rPr>
+        <w:tab/>
+      </w:r>
+      <w:r>
+        <w:rPr>
+          <w:rFonts w:ascii="Consolas" w:hAnsi="Consolas" w:cs="Consolas"/>
+          <w:sz w:val="18"/>
+        </w:rPr>
+        <w:tab/>
+      </w:r>
+      <w:r>
+        <w:rPr>
+          <w:rFonts w:ascii="Consolas" w:hAnsi="Consolas" w:cs="Consolas"/>
+          <w:sz w:val="18"/>
+        </w:rPr>
+        <w:tab/>
+      </w:r>
+      <w:r>
+        <w:rPr>
+          <w:rFonts w:ascii="Consolas" w:hAnsi="Consolas" w:cs="Consolas"/>
+          <w:sz w:val="18"/>
+        </w:rPr>
+        <w:tab/>
+      </w:r>
+      <w:r>
+        <w:rPr>
+          <w:rFonts w:ascii="Consolas" w:hAnsi="Consolas" w:cs="Consolas"/>
+          <w:sz w:val="18"/>
+        </w:rPr>
+        <w:tab/>
+        <w:t>&lt;add input="{HTTP_HOST}" pattern="^</w:t>
+      </w:r>
+      <w:proofErr w:type="spellStart"/>
+      <w:r>
+        <w:rPr>
+          <w:rFonts w:ascii="Consolas" w:hAnsi="Consolas" w:cs="Consolas"/>
+          <w:sz w:val="18"/>
+        </w:rPr>
+        <w:t>saos</w:t>
+      </w:r>
+      <w:proofErr w:type="spellEnd"/>
+      <w:r>
+        <w:rPr>
+          <w:rFonts w:ascii="Consolas" w:hAnsi="Consolas" w:cs="Consolas"/>
+          <w:sz w:val="18"/>
+        </w:rPr>
+        <w:t>\.co\.in$" /&gt;</w:t>
+      </w:r>
+    </w:p>
+    <w:p>
+      <w:pPr>
+        <w:spacing w:after="60"/>
+        <w:rPr>
+          <w:rFonts w:ascii="Consolas" w:hAnsi="Consolas" w:cs="Consolas"/>
+          <w:sz w:val="18"/>
+        </w:rPr>
+      </w:pPr>
+      <w:r>
+        <w:rPr>
+          <w:rFonts w:ascii="Consolas" w:hAnsi="Consolas" w:cs="Consolas"/>
+          <w:sz w:val="18"/>
+        </w:rPr>
+        <w:tab/>
+      </w:r>
+      <w:r>
+        <w:rPr>
+          <w:rFonts w:ascii="Consolas" w:hAnsi="Consolas" w:cs="Consolas"/>
+          <w:sz w:val="18"/>
+        </w:rPr>
+        <w:tab/>
+      </w:r>
+      <w:r>
+        <w:rPr>
+          <w:rFonts w:ascii="Consolas" w:hAnsi="Consolas" w:cs="Consolas"/>
+          <w:sz w:val="18"/>
+        </w:rPr>
+        <w:tab/>
+      </w:r>
+      <w:r>
+        <w:rPr>
+          <w:rFonts w:ascii="Consolas" w:hAnsi="Consolas" w:cs="Consolas"/>
+          <w:sz w:val="18"/>
+        </w:rPr>
+        <w:tab/>
+        <w:t>&lt;/conditions&gt;</w:t>
+      </w:r>
+    </w:p>
+    <w:p>
+      <w:pPr>
+        <w:spacing w:after="60"/>
+        <w:rPr>
+          <w:rFonts w:ascii="Consolas" w:hAnsi="Consolas" w:cs="Consolas"/>
+          <w:sz w:val="18"/>
+        </w:rPr>
+      </w:pPr>
+      <w:r>
+        <w:rPr>
+          <w:rFonts w:ascii="Consolas" w:hAnsi="Consolas" w:cs="Consolas"/>
+          <w:sz w:val="18"/>
+        </w:rPr>
+        <w:tab/>
+      </w:r>
+      <w:r>
+        <w:rPr>
+          <w:rFonts w:ascii="Consolas" w:hAnsi="Consolas" w:cs="Consolas"/>
+          <w:sz w:val="18"/>
+        </w:rPr>
+        <w:tab/>
+      </w:r>
+      <w:r>
+        <w:rPr>
+          <w:rFonts w:ascii="Consolas" w:hAnsi="Consolas" w:cs="Consolas"/>
+          <w:sz w:val="18"/>
+        </w:rPr>
+        <w:tab/>
+      </w:r>
+      <w:r>
+        <w:rPr>
+          <w:rFonts w:ascii="Consolas" w:hAnsi="Consolas" w:cs="Consolas"/>
+          <w:sz w:val="18"/>
+        </w:rPr>
+        <w:tab/>
+        <w:t xml:space="preserve">&lt;action type="Redirect" </w:t>
+      </w:r>
+      <w:proofErr w:type="spellStart"/>
+      <w:r>
+        <w:rPr>
+          <w:rFonts w:ascii="Consolas" w:hAnsi="Consolas" w:cs="Consolas"/>
+          <w:sz w:val="18"/>
+        </w:rPr>
+        <w:t>url</w:t>
+      </w:r>
+      <w:proofErr w:type="spellEnd"/>
+      <w:r>
+        <w:rPr>
+          <w:rFonts w:ascii="Consolas" w:hAnsi="Consolas" w:cs="Consolas"/>
+          <w:sz w:val="18"/>
+        </w:rPr>
+        <w:t>="http://saoslab.com/{R</w:t>
+      </w:r>
+      <w:proofErr w:type="gramStart"/>
+      <w:r>
+        <w:rPr>
+          <w:rFonts w:ascii="Consolas" w:hAnsi="Consolas" w:cs="Consolas"/>
+          <w:sz w:val="18"/>
+        </w:rPr>
+        <w:t>:0</w:t>
+      </w:r>
+      <w:proofErr w:type="gramEnd"/>
+      <w:r>
+        <w:rPr>
+          <w:rFonts w:ascii="Consolas" w:hAnsi="Consolas" w:cs="Consolas"/>
+          <w:sz w:val="18"/>
+        </w:rPr>
+        <w:t>}" /&gt;</w:t>
+      </w:r>
+    </w:p>
+    <w:p>
+      <w:pPr>
+        <w:spacing w:after="60"/>
+        <w:rPr>
+          <w:rFonts w:ascii="Consolas" w:hAnsi="Consolas" w:cs="Consolas"/>
+          <w:sz w:val="18"/>
+        </w:rPr>
+      </w:pPr>
+      <w:r>
+        <w:rPr>
+          <w:rFonts w:ascii="Consolas" w:hAnsi="Consolas" w:cs="Consolas"/>
+          <w:sz w:val="18"/>
+        </w:rPr>
+        <w:tab/>
+      </w:r>
+      <w:r>
+        <w:rPr>
+          <w:rFonts w:ascii="Consolas" w:hAnsi="Consolas" w:cs="Consolas"/>
+          <w:sz w:val="18"/>
+        </w:rPr>
+        <w:tab/>
+      </w:r>
+      <w:r>
+        <w:rPr>
+          <w:rFonts w:ascii="Consolas" w:hAnsi="Consolas" w:cs="Consolas"/>
+          <w:sz w:val="18"/>
+        </w:rPr>
+        <w:tab/>
+        <w:t>&lt;/rule&gt;</w:t>
+      </w:r>
+    </w:p>
+    <w:p>
+      <w:pPr>
+        <w:spacing w:after="60"/>
+        <w:rPr>
+          <w:rFonts w:ascii="Consolas" w:hAnsi="Consolas" w:cs="Consolas"/>
+          <w:sz w:val="18"/>
+        </w:rPr>
+      </w:pPr>
+      <w:r>
+        <w:rPr>
+          <w:rFonts w:ascii="Consolas" w:hAnsi="Consolas" w:cs="Consolas"/>
+          <w:sz w:val="18"/>
+        </w:rPr>
+        <w:tab/>
+      </w:r>
+      <w:r>
+        <w:rPr>
+          <w:rFonts w:ascii="Consolas" w:hAnsi="Consolas" w:cs="Consolas"/>
+          <w:sz w:val="18"/>
+        </w:rPr>
+        <w:tab/>
+      </w:r>
+      <w:r>
+        <w:rPr>
+          <w:rFonts w:ascii="Consolas" w:hAnsi="Consolas" w:cs="Consolas"/>
+          <w:sz w:val="18"/>
+        </w:rPr>
+        <w:tab/>
+        <w:t xml:space="preserve">&lt;rule name="Redirect www old </w:t>
+      </w:r>
+      <w:proofErr w:type="spellStart"/>
+      <w:r>
+        <w:rPr>
+          <w:rFonts w:ascii="Consolas" w:hAnsi="Consolas" w:cs="Consolas"/>
+          <w:sz w:val="18"/>
+        </w:rPr>
+        <w:t>saos</w:t>
+      </w:r>
+      <w:proofErr w:type="spellEnd"/>
+      <w:r>
+        <w:rPr>
+          <w:rFonts w:ascii="Consolas" w:hAnsi="Consolas" w:cs="Consolas"/>
+          <w:sz w:val="18"/>
+        </w:rPr>
+        <w:t xml:space="preserve">" </w:t>
+      </w:r>
+      <w:proofErr w:type="spellStart"/>
+      <w:r>
+        <w:rPr>
+          <w:rFonts w:ascii="Consolas" w:hAnsi="Consolas" w:cs="Consolas"/>
+          <w:sz w:val="18"/>
+        </w:rPr>
+        <w:t>stopProcessing</w:t>
+      </w:r>
+      <w:proofErr w:type="spellEnd"/>
+      <w:r>
+        <w:rPr>
+          <w:rFonts w:ascii="Consolas" w:hAnsi="Consolas" w:cs="Consolas"/>
+          <w:sz w:val="18"/>
+        </w:rPr>
+        <w:t>="true"&gt;</w:t>
+      </w:r>
+    </w:p>
+    <w:p>
+      <w:pPr>
+        <w:spacing w:after="60"/>
+        <w:rPr>
+          <w:rFonts w:ascii="Consolas" w:hAnsi="Consolas" w:cs="Consolas"/>
+          <w:sz w:val="18"/>
+        </w:rPr>
+      </w:pPr>
+      <w:r>
+        <w:rPr>
+          <w:rFonts w:ascii="Consolas" w:hAnsi="Consolas" w:cs="Consolas"/>
+          <w:sz w:val="18"/>
+        </w:rPr>
+        <w:tab/>
+      </w:r>
+      <w:r>
+        <w:rPr>
+          <w:rFonts w:ascii="Consolas" w:hAnsi="Consolas" w:cs="Consolas"/>
+          <w:sz w:val="18"/>
+        </w:rPr>
+        <w:tab/>
+      </w:r>
+      <w:r>
+        <w:rPr>
+          <w:rFonts w:ascii="Consolas" w:hAnsi="Consolas" w:cs="Consolas"/>
+          <w:sz w:val="18"/>
+        </w:rPr>
+        <w:tab/>
+      </w:r>
+      <w:r>
+        <w:rPr>
+          <w:rFonts w:ascii="Consolas" w:hAnsi="Consolas" w:cs="Consolas"/>
+          <w:sz w:val="18"/>
+        </w:rPr>
+        <w:tab/>
+        <w:t xml:space="preserve">&lt;match </w:t>
+      </w:r>
+      <w:proofErr w:type="spellStart"/>
+      <w:proofErr w:type="gramStart"/>
+      <w:r>
+        <w:rPr>
+          <w:rFonts w:ascii="Consolas" w:hAnsi="Consolas" w:cs="Consolas"/>
+          <w:sz w:val="18"/>
+        </w:rPr>
+        <w:t>url</w:t>
+      </w:r>
+      <w:proofErr w:type="spellEnd"/>
+      <w:proofErr w:type="gramEnd"/>
+      <w:r>
+        <w:rPr>
+          <w:rFonts w:ascii="Consolas" w:hAnsi="Consolas" w:cs="Consolas"/>
+          <w:sz w:val="18"/>
+        </w:rPr>
+        <w:t>=".*" /&gt;</w:t>
+      </w:r>
+    </w:p>
+    <w:p>
+      <w:pPr>
+        <w:spacing w:after="60"/>
+        <w:rPr>
+          <w:rFonts w:ascii="Consolas" w:hAnsi="Consolas" w:cs="Consolas"/>
+          <w:sz w:val="18"/>
+        </w:rPr>
+      </w:pPr>
+      <w:r>
+        <w:rPr>
+          <w:rFonts w:ascii="Consolas" w:hAnsi="Consolas" w:cs="Consolas"/>
+          <w:sz w:val="18"/>
+        </w:rPr>
+        <w:tab/>
+      </w:r>
+      <w:r>
+        <w:rPr>
+          <w:rFonts w:ascii="Consolas" w:hAnsi="Consolas" w:cs="Consolas"/>
+          <w:sz w:val="18"/>
+        </w:rPr>
+        <w:tab/>
+      </w:r>
+      <w:r>
+        <w:rPr>
+          <w:rFonts w:ascii="Consolas" w:hAnsi="Consolas" w:cs="Consolas"/>
+          <w:sz w:val="18"/>
+        </w:rPr>
+        <w:tab/>
+      </w:r>
+      <w:r>
+        <w:rPr>
+          <w:rFonts w:ascii="Consolas" w:hAnsi="Consolas" w:cs="Consolas"/>
+          <w:sz w:val="18"/>
+        </w:rPr>
+        <w:tab/>
+        <w:t>&lt;</w:t>
+      </w:r>
+      <w:proofErr w:type="gramStart"/>
+      <w:r>
+        <w:rPr>
+          <w:rFonts w:ascii="Consolas" w:hAnsi="Consolas" w:cs="Consolas"/>
+          <w:sz w:val="18"/>
+        </w:rPr>
+        <w:t>conditions</w:t>
+      </w:r>
+      <w:proofErr w:type="gramEnd"/>
+      <w:r>
+        <w:rPr>
+          <w:rFonts w:ascii="Consolas" w:hAnsi="Consolas" w:cs="Consolas"/>
+          <w:sz w:val="18"/>
+        </w:rPr>
+        <w:t>&gt;</w:t>
+      </w:r>
+    </w:p>
+    <w:p>
+      <w:pPr>
+        <w:spacing w:after="60"/>
+        <w:rPr>
+          <w:rFonts w:ascii="Consolas" w:hAnsi="Consolas" w:cs="Consolas"/>
+          <w:sz w:val="18"/>
+        </w:rPr>
+      </w:pPr>
+      <w:r>
+        <w:rPr>
+          <w:rFonts w:ascii="Consolas" w:hAnsi="Consolas" w:cs="Consolas"/>
+          <w:sz w:val="18"/>
+        </w:rPr>
+        <w:tab/>
+      </w:r>
+      <w:r>
+        <w:rPr>
+          <w:rFonts w:ascii="Consolas" w:hAnsi="Consolas" w:cs="Consolas"/>
+          <w:sz w:val="18"/>
+        </w:rPr>
+        <w:tab/>
+      </w:r>
+      <w:r>
+        <w:rPr>
+          <w:rFonts w:ascii="Consolas" w:hAnsi="Consolas" w:cs="Consolas"/>
+          <w:sz w:val="18"/>
+        </w:rPr>
+        <w:tab/>
+      </w:r>
+      <w:r>
+        <w:rPr>
+          <w:rFonts w:ascii="Consolas" w:hAnsi="Consolas" w:cs="Consolas"/>
+          <w:sz w:val="18"/>
+        </w:rPr>
+        <w:tab/>
+      </w:r>
+      <w:r>
+        <w:rPr>
+          <w:rFonts w:ascii="Consolas" w:hAnsi="Consolas" w:cs="Consolas"/>
+          <w:sz w:val="18"/>
+        </w:rPr>
+        <w:tab/>
+        <w:t>&lt;add input="{HTTP_HOST}" pattern="^www\.</w:t>
+      </w:r>
+      <w:proofErr w:type="spellStart"/>
+      <w:r>
+        <w:rPr>
+          <w:rFonts w:ascii="Consolas" w:hAnsi="Consolas" w:cs="Consolas"/>
+          <w:sz w:val="18"/>
+        </w:rPr>
+        <w:t>saos</w:t>
+      </w:r>
+      <w:proofErr w:type="spellEnd"/>
+      <w:r>
+        <w:rPr>
+          <w:rFonts w:ascii="Consolas" w:hAnsi="Consolas" w:cs="Consolas"/>
+          <w:sz w:val="18"/>
+        </w:rPr>
+        <w:t>\.co\.in$" /&gt;</w:t>
+      </w:r>
+    </w:p>
+    <w:p>
+      <w:pPr>
+        <w:spacing w:after="60"/>
+        <w:rPr>
+          <w:rFonts w:ascii="Consolas" w:hAnsi="Consolas" w:cs="Consolas"/>
+          <w:sz w:val="18"/>
+        </w:rPr>
+      </w:pPr>
+      <w:r>
+        <w:rPr>
+          <w:rFonts w:ascii="Consolas" w:hAnsi="Consolas" w:cs="Consolas"/>
+          <w:sz w:val="18"/>
+        </w:rPr>
+        <w:tab/>
+      </w:r>
+      <w:r>
+        <w:rPr>
+          <w:rFonts w:ascii="Consolas" w:hAnsi="Consolas" w:cs="Consolas"/>
+          <w:sz w:val="18"/>
+        </w:rPr>
+        <w:tab/>
+      </w:r>
+      <w:r>
+        <w:rPr>
+          <w:rFonts w:ascii="Consolas" w:hAnsi="Consolas" w:cs="Consolas"/>
+          <w:sz w:val="18"/>
+        </w:rPr>
+        <w:tab/>
+      </w:r>
+      <w:r>
+        <w:rPr>
+          <w:rFonts w:ascii="Consolas" w:hAnsi="Consolas" w:cs="Consolas"/>
+          <w:sz w:val="18"/>
+        </w:rPr>
+        <w:tab/>
+        <w:t>&lt;/conditions&gt;</w:t>
+      </w:r>
+    </w:p>
+    <w:p>
+      <w:pPr>
+        <w:spacing w:after="60"/>
+        <w:rPr>
+          <w:rFonts w:ascii="Consolas" w:hAnsi="Consolas" w:cs="Consolas"/>
+          <w:sz w:val="18"/>
+        </w:rPr>
+      </w:pPr>
+      <w:r>
+        <w:rPr>
+          <w:rFonts w:ascii="Consolas" w:hAnsi="Consolas" w:cs="Consolas"/>
+          <w:sz w:val="18"/>
+        </w:rPr>
+        <w:tab/>
+      </w:r>
+      <w:r>
+        <w:rPr>
+          <w:rFonts w:ascii="Consolas" w:hAnsi="Consolas" w:cs="Consolas"/>
+          <w:sz w:val="18"/>
+        </w:rPr>
+        <w:tab/>
+      </w:r>
+      <w:r>
+        <w:rPr>
+          <w:rFonts w:ascii="Consolas" w:hAnsi="Consolas" w:cs="Consolas"/>
+          <w:sz w:val="18"/>
+        </w:rPr>
+        <w:tab/>
+      </w:r>
+      <w:r>
+        <w:rPr>
+          <w:rFonts w:ascii="Consolas" w:hAnsi="Consolas" w:cs="Consolas"/>
+          <w:sz w:val="18"/>
+        </w:rPr>
+        <w:tab/>
+        <w:t xml:space="preserve">&lt;action type="Redirect" </w:t>
+      </w:r>
+      <w:proofErr w:type="spellStart"/>
+      <w:r>
+        <w:rPr>
+          <w:rFonts w:ascii="Consolas" w:hAnsi="Consolas" w:cs="Consolas"/>
+          <w:sz w:val="18"/>
+        </w:rPr>
+        <w:t>url</w:t>
+      </w:r>
+      <w:proofErr w:type="spellEnd"/>
+      <w:r>
+        <w:rPr>
+          <w:rFonts w:ascii="Consolas" w:hAnsi="Consolas" w:cs="Consolas"/>
+          <w:sz w:val="18"/>
+        </w:rPr>
+        <w:t>="http://saoslab.com/{R</w:t>
+      </w:r>
+      <w:proofErr w:type="gramStart"/>
+      <w:r>
+        <w:rPr>
+          <w:rFonts w:ascii="Consolas" w:hAnsi="Consolas" w:cs="Consolas"/>
+          <w:sz w:val="18"/>
+        </w:rPr>
+        <w:t>:0</w:t>
+      </w:r>
+      <w:proofErr w:type="gramEnd"/>
+      <w:r>
+        <w:rPr>
+          <w:rFonts w:ascii="Consolas" w:hAnsi="Consolas" w:cs="Consolas"/>
+          <w:sz w:val="18"/>
+        </w:rPr>
+        <w:t>}" /&gt;</w:t>
+      </w:r>
+    </w:p>
+    <w:p>
+      <w:pPr>
+        <w:spacing w:after="60"/>
+        <w:rPr>
+          <w:rFonts w:ascii="Consolas" w:hAnsi="Consolas" w:cs="Consolas"/>
+          <w:sz w:val="18"/>
+        </w:rPr>
+      </w:pPr>
+      <w:r>
+        <w:rPr>
+          <w:rFonts w:ascii="Consolas" w:hAnsi="Consolas" w:cs="Consolas"/>
+          <w:sz w:val="18"/>
+        </w:rPr>
+        <w:tab/>
+      </w:r>
+      <w:r>
+        <w:rPr>
+          <w:rFonts w:ascii="Consolas" w:hAnsi="Consolas" w:cs="Consolas"/>
+          <w:sz w:val="18"/>
+        </w:rPr>
+        <w:tab/>
+      </w:r>
+      <w:r>
+        <w:rPr>
+          <w:rFonts w:ascii="Consolas" w:hAnsi="Consolas" w:cs="Consolas"/>
+          <w:sz w:val="18"/>
+        </w:rPr>
+        <w:tab/>
+        <w:t>&lt;/rule&gt;</w:t>
+      </w:r>
+    </w:p>
+    <w:p>
+      <w:pPr>
+        <w:spacing w:after="60"/>
+        <w:rPr>
+          <w:rFonts w:ascii="Consolas" w:hAnsi="Consolas" w:cs="Consolas"/>
+          <w:sz w:val="18"/>
+        </w:rPr>
+      </w:pPr>
+      <w:r>
+        <w:rPr>
+          <w:rFonts w:ascii="Consolas" w:hAnsi="Consolas" w:cs="Consolas"/>
+          <w:sz w:val="18"/>
+        </w:rPr>
+        <w:tab/>
+      </w:r>
+      <w:r>
+        <w:rPr>
+          <w:rFonts w:ascii="Consolas" w:hAnsi="Consolas" w:cs="Consolas"/>
+          <w:sz w:val="18"/>
+        </w:rPr>
+        <w:tab/>
+        <w:t xml:space="preserve">  &lt;/rules&gt;</w:t>
+      </w:r>
+    </w:p>
+    <w:p>
+      <w:pPr>
+        <w:spacing w:after="60"/>
+        <w:rPr>
+          <w:rFonts w:ascii="Consolas" w:hAnsi="Consolas" w:cs="Consolas"/>
+          <w:sz w:val="18"/>
+        </w:rPr>
+      </w:pPr>
+      <w:r>
+        <w:rPr>
+          <w:rFonts w:ascii="Consolas" w:hAnsi="Consolas" w:cs="Consolas"/>
+          <w:sz w:val="18"/>
+        </w:rPr>
+        <w:tab/>
+      </w:r>
+      <w:r>
+        <w:rPr>
+          <w:rFonts w:ascii="Consolas" w:hAnsi="Consolas" w:cs="Consolas"/>
+          <w:sz w:val="18"/>
+        </w:rPr>
+        <w:tab/>
+        <w:t>&lt;/rewrite&gt;</w:t>
       </w:r>
       <w:bookmarkStart w:id="0" w:name="_GoBack"/>
       <w:bookmarkEnd w:id="0"/>
-      <w:proofErr w:type="spellEnd"/>
-      <w:proofErr w:type="gramEnd"/>
     </w:p>
     <w:sectPr>
       <w:pgSz w:w="12240" w:h="15840"/>

</xml_diff>